<commit_message>
added implementation in Report
</commit_message>
<xml_diff>
--- a/Final Data/Finalreport_814.docx
+++ b/Final Data/Finalreport_814.docx
@@ -200,28 +200,13 @@
         <w:jc w:val="both"/>
       </w:pPr>
       <w:r>
-        <w:t>Availa</w:t>
-      </w:r>
-      <w:r>
-        <w:t>bility</w:t>
-      </w:r>
-      <w:r>
-        <w:t xml:space="preserve"> of beds in a </w:t>
-      </w:r>
-      <w:r>
-        <w:t>hospital</w:t>
-      </w:r>
-      <w:r>
-        <w:t xml:space="preserve"> is a key measure to maximise patient care and effective cost management. One of the major problems many hospitals face today is the inefficient management of beds or the inefficient bed tracking systems that are available</w:t>
+        <w:t>Availability of beds in a hospital is a key measure to maximise patient care and effective cost management. One of the major problems many hospitals face today is the inefficient management of beds or the inefficient bed tracking systems that are available</w:t>
       </w:r>
       <w:r>
         <w:t xml:space="preserve"> [1]</w:t>
       </w:r>
       <w:r>
-        <w:t xml:space="preserve">. </w:t>
-      </w:r>
-      <w:r>
-        <w:t>Hospital beds left unoccupied as a result of waiting for the staff members to service the beds and to get it ready for the next patient is a significant cost to the Health Industry</w:t>
+        <w:t>. Hospital beds left unoccupied as a result of waiting for the staff members to service the beds and to get it ready for the next patient is a significant cost to the Health Industry</w:t>
       </w:r>
       <w:r>
         <w:t xml:space="preserve"> [3]</w:t>
@@ -473,19 +458,7 @@
         <w:t xml:space="preserve"> </w:t>
       </w:r>
       <w:r>
-        <w:t xml:space="preserve">will come across </w:t>
-      </w:r>
-      <w:r>
-        <w:t>i</w:t>
-      </w:r>
-      <w:r>
-        <w:t xml:space="preserve">n </w:t>
-      </w:r>
-      <w:r>
-        <w:t>their day-to-day operations</w:t>
-      </w:r>
-      <w:r>
-        <w:t xml:space="preserve"> of</w:t>
+        <w:t>will come across in their day-to-day operations of</w:t>
       </w:r>
       <w:r>
         <w:t xml:space="preserve"> </w:t>
@@ -662,13 +635,7 @@
         <w:rPr>
           <w:lang w:val="en-US"/>
         </w:rPr>
-        <w:t xml:space="preserve">each units have specific number of beds. </w:t>
-      </w:r>
-      <w:r>
-        <w:rPr>
-          <w:lang w:val="en-US"/>
-        </w:rPr>
-        <w:t>The name of the Units and the number of beds in each Unit that are assumed are shown below</w:t>
+        <w:t>each units have specific number of beds. The name of the Units and the number of beds in each Unit that are assumed are shown below</w:t>
       </w:r>
     </w:p>
     <w:p>
@@ -1218,12 +1185,45 @@
     </w:p>
     <w:p>
       <w:r>
-        <w:t>All the data in Comma Separated files (CSV) are converted to JSON format for uploading to D3 and Javascript files using online CSV to JSON convertor tool.</w:t>
+        <w:t xml:space="preserve">All the data in Comma Separated files (CSV) are converted to JSON format for uploading to D3 and Javascript files using online CSV to JSON convertor tool. </w:t>
+      </w:r>
+    </w:p>
+    <w:p>
+      <w:pPr>
+        <w:rPr>
+          <w:b/>
+          <w:bCs/>
+        </w:rPr>
+      </w:pPr>
+      <w:r>
+        <w:rPr>
+          <w:b/>
+          <w:bCs/>
+        </w:rPr>
+        <w:t>Implementation</w:t>
+      </w:r>
+    </w:p>
+    <w:p>
+      <w:r>
+        <w:t xml:space="preserve">Hospital Bed Management tool is developed as a web‐application in JavaScript with libraries Recharts.js[16] and D3.js [13] and React[14]. By using D3.js, we are able to take advantage of the powerful visualization features of D3 for mapping bed status layout and interactive animation capabilities like Zooming and filtering on specific datasets like discharges and transfers. By using Recharts, we could design some of the bar graphs and line charts and integrate seamlessly into React components. </w:t>
+      </w:r>
+      <w:r>
+        <w:t>Finally,</w:t>
       </w:r>
       <w:bookmarkStart w:id="0" w:name="_GoBack"/>
       <w:bookmarkEnd w:id="0"/>
       <w:r>
-        <w:t xml:space="preserve"> </w:t>
+        <w:t xml:space="preserve"> the use of React helped us to combine the visuals created using D3 and Recharts into individual components and build a nice User Interface layout. </w:t>
+      </w:r>
+    </w:p>
+    <w:p>
+      <w:r>
+        <w:t xml:space="preserve">The source code for Hospital Bed Management is available on GitHub at the following link:   https://github.com/ </w:t>
+      </w:r>
+    </w:p>
+    <w:p>
+      <w:r>
+        <w:t>The prototype is accessible at: http://</w:t>
       </w:r>
     </w:p>
     <w:p>
@@ -1254,10 +1254,7 @@
         <w:t>, Left , Right and the Middle. T</w:t>
       </w:r>
       <w:r>
-        <w:t xml:space="preserve">he layout </w:t>
-      </w:r>
-      <w:r>
-        <w:t xml:space="preserve">at </w:t>
+        <w:t xml:space="preserve">he layout at </w:t>
       </w:r>
       <w:r>
         <w:t>s</w:t>
@@ -1359,10 +1356,7 @@
       </w:r>
       <w:bookmarkStart w:id="1" w:name="_Hlk37793442"/>
       <w:r>
-        <w:t>Admissions, Discharges and</w:t>
-      </w:r>
-      <w:r>
-        <w:t xml:space="preserve"> Transfers</w:t>
+        <w:t>Admissions, Discharges and Transfers</w:t>
       </w:r>
       <w:bookmarkEnd w:id="1"/>
       <w:r>
@@ -1418,6 +1412,7 @@
     </w:p>
     <w:p>
       <w:r>
+        <w:lastRenderedPageBreak/>
         <w:t xml:space="preserve">Bed status map layout is designed using D3 Treemap layout. With the hospital as the root node in the </w:t>
       </w:r>
       <w:r>
@@ -1513,10 +1508,7 @@
         <w:t xml:space="preserve">All the relevant charts are rearranged and fitted to a single page layout to allow for easy comparisons and eliminate </w:t>
       </w:r>
       <w:r>
-        <w:t>scrolling</w:t>
-      </w:r>
-      <w:r>
-        <w:t xml:space="preserve"> and </w:t>
+        <w:t xml:space="preserve">scrolling and </w:t>
       </w:r>
       <w:r>
         <w:t>switching between tabs.</w:t>
@@ -1654,13 +1646,7 @@
         </w:numPr>
       </w:pPr>
       <w:r>
-        <w:t xml:space="preserve">Size of the (dots) in </w:t>
-      </w:r>
-      <w:r>
-        <w:t>BTAT by hour</w:t>
-      </w:r>
-      <w:r>
-        <w:t xml:space="preserve"> chart indicate the turnaround time. Bigger the size, higher the turnaround time. This will be helpful in spotting the delay quickly and explore the reasons causing the delay.</w:t>
+        <w:t>Size of the (dots) in BTAT by hour chart indicate the turnaround time. Bigger the size, higher the turnaround time. This will be helpful in spotting the delay quickly and explore the reasons causing the delay.</w:t>
       </w:r>
     </w:p>
     <w:p>
@@ -1990,10 +1976,7 @@
         <w:t xml:space="preserve">As pointed out by </w:t>
       </w:r>
       <w:r>
-        <w:t>Schneiderman</w:t>
-      </w:r>
-      <w:r>
-        <w:t xml:space="preserve"> &amp; Plaisant [</w:t>
+        <w:t>Schneiderman &amp; Plaisant [</w:t>
       </w:r>
       <w:r>
         <w:t>9</w:t>
@@ -2043,6 +2026,7 @@
         <w:rPr>
           <w:lang w:val="en-US"/>
         </w:rPr>
+        <w:lastRenderedPageBreak/>
         <w:t xml:space="preserve">will include understanding the </w:t>
       </w:r>
       <w:r>
@@ -2230,7 +2214,6 @@
     </w:p>
     <w:p>
       <w:r>
-        <w:lastRenderedPageBreak/>
         <w:t>Our dashboard visualization will provide Unit managers, Bed coordinators in a hospital to quickly identify bed statuses and allocate resources like house-keeping staffs in a timely manner. It will also be helpful to see the</w:t>
       </w:r>
       <w:r>
@@ -2404,6 +2387,7 @@
         </w:numPr>
       </w:pPr>
       <w:r>
+        <w:lastRenderedPageBreak/>
         <w:t>B. Shneiderman, “The Eyes Have It: A Task by Data Type Taxonomy for Information Visualizations,” p. 8.</w:t>
       </w:r>
     </w:p>
@@ -4848,6 +4832,7 @@
   <w:style w:type="character" w:default="1" w:styleId="DefaultParagraphFont">
     <w:name w:val="Default Paragraph Font"/>
     <w:uiPriority w:val="1"/>
+    <w:semiHidden/>
     <w:unhideWhenUsed/>
   </w:style>
   <w:style w:type="table" w:default="1" w:styleId="TableNormal">
@@ -5368,7 +5353,7 @@
 </file>
 
 <file path=customXml/itemProps1.xml><?xml version="1.0" encoding="utf-8"?>
-<ds:datastoreItem xmlns:ds="http://schemas.openxmlformats.org/officeDocument/2006/customXml" ds:itemID="{8C76BDC7-6FD6-4A96-98AA-C0DAA0CD8DE6}">
+<ds:datastoreItem xmlns:ds="http://schemas.openxmlformats.org/officeDocument/2006/customXml" ds:itemID="{37432BC5-2510-46F3-9192-4C7F38ACE4E6}">
   <ds:schemaRefs>
     <ds:schemaRef ds:uri="http://schemas.openxmlformats.org/officeDocument/2006/bibliography"/>
   </ds:schemaRefs>

</xml_diff>